<commit_message>
Updating information for the following files:     legislative/abc_info.docx     legislative/acc_info.docx     legislative/pec_info.docx     member_list.xlsx Added an LEC function
</commit_message>
<xml_diff>
--- a/files/legislative/abc_info.docx
+++ b/files/legislative/abc_info.docx
@@ -4,7 +4,28 @@
   <w:body>
     <w:p>
       <w:r>
-        <w:t>FILLER</w:t>
+        <w:t>The Florida Polytechnic University Audit &amp; Budget Committee (ABC) holds a central role in managing Student Government's financial affairs.</w:t>
+      </w:r>
+    </w:p>
+    <w:p>
+      <w:r>
+        <w:t xml:space="preserve">The committee actively oversees the budgets of all registered student organizations (RSOs) on campus. In close collaboration with Student Government, the ABC facilitates the funding process for RSOs. This involves guiding RSOs through the budget proposal submission, revision, and approval process. </w:t>
+      </w:r>
+    </w:p>
+    <w:p>
+      <w:r>
+        <w:t>The ABC is dedicated to ensuring that students and RSOs receive funding through specific line items in the Student Government Association (SGA) Budget, contributing to the equitable allocation of resources within the university community.</w:t>
+      </w:r>
+    </w:p>
+    <w:p>
+      <w:r>
+        <w:t>Contact: Chair Madeleine Prewett</w:t>
+      </w:r>
+      <w:r>
+        <w:t xml:space="preserve"> </w:t>
+      </w:r>
+      <w:r>
+        <w:t>mprewett@floridapolytechnic.edu</w:t>
       </w:r>
     </w:p>
     <w:sectPr>

</xml_diff>